<commit_message>
Updated the Report document
Adding all the information onto the actual report documents from the separate ones
</commit_message>
<xml_diff>
--- a/Final Year Project/Report/Report Chapters/Chapter 1_Introduction.docx
+++ b/Final Year Project/Report/Report Chapters/Chapter 1_Introduction.docx
@@ -656,7 +656,7 @@
           <w:sz w:val="20"/>
           <w:szCs w:val="20"/>
         </w:rPr>
-        <w:t xml:space="preserve"> reason is lack of motivation, which is </w:t>
+        <w:t xml:space="preserve"> reason is lack of motivation, which </w:t>
       </w:r>
       <w:r>
         <w:rPr>
@@ -696,7 +696,7 @@
           <w:sz w:val="20"/>
           <w:szCs w:val="20"/>
         </w:rPr>
-        <w:t xml:space="preserve">as they do not have all the information available to them, </w:t>
+        <w:t xml:space="preserve">as they do not have all the information available to them, they will </w:t>
       </w:r>
       <w:r>
         <w:rPr>
@@ -705,7 +705,7 @@
           <w:szCs w:val="20"/>
         </w:rPr>
         <w:lastRenderedPageBreak/>
-        <w:t>they will find it hard to be motivated and do their own research</w:t>
+        <w:t>find it hard to be motivated and do their own research</w:t>
       </w:r>
       <w:r>
         <w:rPr>
@@ -729,6 +729,28 @@
         <w:spacing w:line="480" w:lineRule="auto"/>
         <w:rPr>
           <w:rFonts w:ascii="Verdana" w:hAnsi="Verdana"/>
+          <w:b/>
+          <w:bCs/>
+          <w:sz w:val="20"/>
+          <w:szCs w:val="20"/>
+        </w:rPr>
+      </w:pPr>
+      <w:r>
+        <w:rPr>
+          <w:rFonts w:ascii="Verdana" w:hAnsi="Verdana"/>
+          <w:b/>
+          <w:bCs/>
+          <w:sz w:val="20"/>
+          <w:szCs w:val="20"/>
+        </w:rPr>
+        <w:t>Aims and Objectives</w:t>
+      </w:r>
+    </w:p>
+    <w:p>
+      <w:pPr>
+        <w:spacing w:line="480" w:lineRule="auto"/>
+        <w:rPr>
+          <w:rFonts w:ascii="Verdana" w:hAnsi="Verdana"/>
           <w:sz w:val="20"/>
           <w:szCs w:val="20"/>
         </w:rPr>
@@ -869,7 +891,23 @@
           <w:sz w:val="20"/>
           <w:szCs w:val="20"/>
         </w:rPr>
-        <w:t xml:space="preserve"> motivated over time, </w:t>
+        <w:t xml:space="preserve"> motivated </w:t>
+      </w:r>
+      <w:r>
+        <w:rPr>
+          <w:rFonts w:ascii="Verdana" w:hAnsi="Verdana"/>
+          <w:sz w:val="20"/>
+          <w:szCs w:val="20"/>
+        </w:rPr>
+        <w:t xml:space="preserve">and engaged </w:t>
+      </w:r>
+      <w:r>
+        <w:rPr>
+          <w:rFonts w:ascii="Verdana" w:hAnsi="Verdana"/>
+          <w:sz w:val="20"/>
+          <w:szCs w:val="20"/>
+        </w:rPr>
+        <w:t xml:space="preserve">over time, </w:t>
       </w:r>
       <w:r>
         <w:rPr>
@@ -6159,48 +6197,7 @@
 </file>
 
 <file path=customXml/item1.xml><?xml version="1.0" encoding="utf-8"?>
-<p:properties xmlns:p="http://schemas.microsoft.com/office/2006/metadata/properties" xmlns:xsi="http://www.w3.org/2001/XMLSchema-instance" xmlns:pc="http://schemas.microsoft.com/office/infopath/2007/PartnerControls">
-  <documentManagement>
-    <FolderType xmlns="1f442d9e-0829-4fce-bd85-03855dcba4f2" xsi:nil="true"/>
-    <CultureName xmlns="1f442d9e-0829-4fce-bd85-03855dcba4f2" xsi:nil="true"/>
-    <AppVersion xmlns="1f442d9e-0829-4fce-bd85-03855dcba4f2" xsi:nil="true"/>
-    <Invited_Students xmlns="1f442d9e-0829-4fce-bd85-03855dcba4f2" xsi:nil="true"/>
-    <Self_Registration_Enabled xmlns="1f442d9e-0829-4fce-bd85-03855dcba4f2" xsi:nil="true"/>
-    <Teachers xmlns="1f442d9e-0829-4fce-bd85-03855dcba4f2">
-      <UserInfo>
-        <DisplayName/>
-        <AccountId xsi:nil="true"/>
-        <AccountType/>
-      </UserInfo>
-    </Teachers>
-    <Students xmlns="1f442d9e-0829-4fce-bd85-03855dcba4f2">
-      <UserInfo>
-        <DisplayName/>
-        <AccountId xsi:nil="true"/>
-        <AccountType/>
-      </UserInfo>
-    </Students>
-    <Student_Groups xmlns="1f442d9e-0829-4fce-bd85-03855dcba4f2">
-      <UserInfo>
-        <DisplayName/>
-        <AccountId xsi:nil="true"/>
-        <AccountType/>
-      </UserInfo>
-    </Student_Groups>
-    <DefaultSectionNames xmlns="1f442d9e-0829-4fce-bd85-03855dcba4f2" xsi:nil="true"/>
-    <Has_Teacher_Only_SectionGroup xmlns="1f442d9e-0829-4fce-bd85-03855dcba4f2" xsi:nil="true"/>
-    <NotebookType xmlns="1f442d9e-0829-4fce-bd85-03855dcba4f2" xsi:nil="true"/>
-    <Invited_Teachers xmlns="1f442d9e-0829-4fce-bd85-03855dcba4f2" xsi:nil="true"/>
-    <Is_Collaboration_Space_Locked xmlns="1f442d9e-0829-4fce-bd85-03855dcba4f2" xsi:nil="true"/>
-    <Owner xmlns="1f442d9e-0829-4fce-bd85-03855dcba4f2">
-      <UserInfo>
-        <DisplayName/>
-        <AccountId xsi:nil="true"/>
-        <AccountType/>
-      </UserInfo>
-    </Owner>
-  </documentManagement>
-</p:properties>
+<b:Sources xmlns:b="http://schemas.openxmlformats.org/officeDocument/2006/bibliography" xmlns="http://schemas.openxmlformats.org/officeDocument/2006/bibliography" SelectedStyle="\APASixthEditionOfficeOnline.xsl" StyleName="APA" Version="6"/>
 </file>
 
 <file path=customXml/item2.xml><?xml version="1.0" encoding="utf-8"?>
@@ -6533,7 +6530,48 @@
 </file>
 
 <file path=customXml/item3.xml><?xml version="1.0" encoding="utf-8"?>
-<b:Sources xmlns:b="http://schemas.openxmlformats.org/officeDocument/2006/bibliography" xmlns="http://schemas.openxmlformats.org/officeDocument/2006/bibliography" SelectedStyle="\APASixthEditionOfficeOnline.xsl" StyleName="APA" Version="6"/>
+<p:properties xmlns:p="http://schemas.microsoft.com/office/2006/metadata/properties" xmlns:xsi="http://www.w3.org/2001/XMLSchema-instance" xmlns:pc="http://schemas.microsoft.com/office/infopath/2007/PartnerControls">
+  <documentManagement>
+    <FolderType xmlns="1f442d9e-0829-4fce-bd85-03855dcba4f2" xsi:nil="true"/>
+    <CultureName xmlns="1f442d9e-0829-4fce-bd85-03855dcba4f2" xsi:nil="true"/>
+    <AppVersion xmlns="1f442d9e-0829-4fce-bd85-03855dcba4f2" xsi:nil="true"/>
+    <Invited_Students xmlns="1f442d9e-0829-4fce-bd85-03855dcba4f2" xsi:nil="true"/>
+    <Self_Registration_Enabled xmlns="1f442d9e-0829-4fce-bd85-03855dcba4f2" xsi:nil="true"/>
+    <Teachers xmlns="1f442d9e-0829-4fce-bd85-03855dcba4f2">
+      <UserInfo>
+        <DisplayName/>
+        <AccountId xsi:nil="true"/>
+        <AccountType/>
+      </UserInfo>
+    </Teachers>
+    <Students xmlns="1f442d9e-0829-4fce-bd85-03855dcba4f2">
+      <UserInfo>
+        <DisplayName/>
+        <AccountId xsi:nil="true"/>
+        <AccountType/>
+      </UserInfo>
+    </Students>
+    <Student_Groups xmlns="1f442d9e-0829-4fce-bd85-03855dcba4f2">
+      <UserInfo>
+        <DisplayName/>
+        <AccountId xsi:nil="true"/>
+        <AccountType/>
+      </UserInfo>
+    </Student_Groups>
+    <DefaultSectionNames xmlns="1f442d9e-0829-4fce-bd85-03855dcba4f2" xsi:nil="true"/>
+    <Has_Teacher_Only_SectionGroup xmlns="1f442d9e-0829-4fce-bd85-03855dcba4f2" xsi:nil="true"/>
+    <NotebookType xmlns="1f442d9e-0829-4fce-bd85-03855dcba4f2" xsi:nil="true"/>
+    <Invited_Teachers xmlns="1f442d9e-0829-4fce-bd85-03855dcba4f2" xsi:nil="true"/>
+    <Is_Collaboration_Space_Locked xmlns="1f442d9e-0829-4fce-bd85-03855dcba4f2" xsi:nil="true"/>
+    <Owner xmlns="1f442d9e-0829-4fce-bd85-03855dcba4f2">
+      <UserInfo>
+        <DisplayName/>
+        <AccountId xsi:nil="true"/>
+        <AccountType/>
+      </UserInfo>
+    </Owner>
+  </documentManagement>
+</p:properties>
 </file>
 
 <file path=customXml/item4.xml><?xml version="1.0" encoding="utf-8"?>
@@ -6546,11 +6584,9 @@
 </file>
 
 <file path=customXml/itemProps1.xml><?xml version="1.0" encoding="utf-8"?>
-<ds:datastoreItem xmlns:ds="http://schemas.openxmlformats.org/officeDocument/2006/customXml" ds:itemID="{05F180F1-151F-474E-BF3B-9F7A93AE17B2}">
+<ds:datastoreItem xmlns:ds="http://schemas.openxmlformats.org/officeDocument/2006/customXml" ds:itemID="{5B83A092-80A6-4ABA-9DC2-01D782B46C53}">
   <ds:schemaRefs>
-    <ds:schemaRef ds:uri="http://schemas.microsoft.com/office/2006/metadata/properties"/>
-    <ds:schemaRef ds:uri="http://schemas.microsoft.com/office/infopath/2007/PartnerControls"/>
-    <ds:schemaRef ds:uri="1f442d9e-0829-4fce-bd85-03855dcba4f2"/>
+    <ds:schemaRef ds:uri="http://schemas.openxmlformats.org/officeDocument/2006/bibliography"/>
   </ds:schemaRefs>
 </ds:datastoreItem>
 </file>
@@ -6575,9 +6611,11 @@
 </file>
 
 <file path=customXml/itemProps3.xml><?xml version="1.0" encoding="utf-8"?>
-<ds:datastoreItem xmlns:ds="http://schemas.openxmlformats.org/officeDocument/2006/customXml" ds:itemID="{5B83A092-80A6-4ABA-9DC2-01D782B46C53}">
+<ds:datastoreItem xmlns:ds="http://schemas.openxmlformats.org/officeDocument/2006/customXml" ds:itemID="{05F180F1-151F-474E-BF3B-9F7A93AE17B2}">
   <ds:schemaRefs>
-    <ds:schemaRef ds:uri="http://schemas.openxmlformats.org/officeDocument/2006/bibliography"/>
+    <ds:schemaRef ds:uri="http://schemas.microsoft.com/office/2006/metadata/properties"/>
+    <ds:schemaRef ds:uri="http://schemas.microsoft.com/office/infopath/2007/PartnerControls"/>
+    <ds:schemaRef ds:uri="1f442d9e-0829-4fce-bd85-03855dcba4f2"/>
   </ds:schemaRefs>
 </ds:datastoreItem>
 </file>

</xml_diff>